<commit_message>
added crud and fix on apache server
</commit_message>
<xml_diff>
--- a/docs/Normalized-Relations.docx
+++ b/docs/Normalized-Relations.docx
@@ -169,38 +169,10 @@
       </w:tr>
       <w:tr>
         <w:trPr>
+          <w:gridAfter w:val="3"/>
+          <w:wAfter w:w="3747" w:type="dxa"/>
           <w:trHeight w:val="255"/>
         </w:trPr>
-        <w:tc>
-          <w:tcPr>
-            <w:tcW w:w="1249" w:type="dxa"/>
-          </w:tcPr>
-          <w:p>
-            <w:r>
-              <w:t>1234</w:t>
-            </w:r>
-          </w:p>
-        </w:tc>
-        <w:tc>
-          <w:tcPr>
-            <w:tcW w:w="1249" w:type="dxa"/>
-          </w:tcPr>
-          <w:p>
-            <w:r>
-              <w:t>ABC</w:t>
-            </w:r>
-          </w:p>
-        </w:tc>
-        <w:tc>
-          <w:tcPr>
-            <w:tcW w:w="1249" w:type="dxa"/>
-          </w:tcPr>
-          <w:p>
-            <w:r>
-              <w:t>ABC</w:t>
-            </w:r>
-          </w:p>
-        </w:tc>
         <w:tc>
           <w:tcPr>
             <w:tcW w:w="1249" w:type="dxa"/>
@@ -228,38 +200,10 @@
       </w:tr>
       <w:tr>
         <w:trPr>
+          <w:gridAfter w:val="3"/>
+          <w:wAfter w:w="3747" w:type="dxa"/>
           <w:trHeight w:val="255"/>
         </w:trPr>
-        <w:tc>
-          <w:tcPr>
-            <w:tcW w:w="1249" w:type="dxa"/>
-          </w:tcPr>
-          <w:p>
-            <w:r>
-              <w:t>5647</w:t>
-            </w:r>
-          </w:p>
-        </w:tc>
-        <w:tc>
-          <w:tcPr>
-            <w:tcW w:w="1249" w:type="dxa"/>
-          </w:tcPr>
-          <w:p>
-            <w:r>
-              <w:t>DEF</w:t>
-            </w:r>
-          </w:p>
-        </w:tc>
-        <w:tc>
-          <w:tcPr>
-            <w:tcW w:w="1249" w:type="dxa"/>
-          </w:tcPr>
-          <w:p>
-            <w:r>
-              <w:t>DEF</w:t>
-            </w:r>
-          </w:p>
-        </w:tc>
         <w:tc>
           <w:tcPr>
             <w:tcW w:w="1249" w:type="dxa"/>
@@ -367,23 +311,23 @@
         </w:tc>
         <w:tc>
           <w:tcPr>
+            <w:tcW w:w="1230" w:type="dxa"/>
+          </w:tcPr>
+          <w:p>
+            <w:proofErr w:type="spellStart"/>
+            <w:r>
+              <w:t>aplinkedin</w:t>
+            </w:r>
+            <w:proofErr w:type="spellEnd"/>
+          </w:p>
+        </w:tc>
+        <w:tc>
+          <w:tcPr>
             <w:tcW w:w="1016" w:type="dxa"/>
           </w:tcPr>
           <w:p>
             <w:proofErr w:type="spellStart"/>
             <w:r>
-              <w:t>aplinkedin</w:t>
-            </w:r>
-            <w:proofErr w:type="spellEnd"/>
-          </w:p>
-        </w:tc>
-        <w:tc>
-          <w:tcPr>
-            <w:tcW w:w="1016" w:type="dxa"/>
-          </w:tcPr>
-          <w:p>
-            <w:proofErr w:type="spellStart"/>
-            <w:r>
               <w:t>apdemo</w:t>
             </w:r>
             <w:proofErr w:type="spellEnd"/>
@@ -399,70 +343,6 @@
               <w:t>apcontact</w:t>
             </w:r>
             <w:proofErr w:type="spellEnd"/>
-          </w:p>
-        </w:tc>
-      </w:tr>
-      <w:tr>
-        <w:tc>
-          <w:tcPr>
-            <w:tcW w:w="1406" w:type="dxa"/>
-          </w:tcPr>
-          <w:p>
-            <w:r>
-              <w:t>0001</w:t>
-            </w:r>
-          </w:p>
-        </w:tc>
-        <w:tc>
-          <w:tcPr>
-            <w:tcW w:w="1277" w:type="dxa"/>
-          </w:tcPr>
-          <w:p>
-            <w:r>
-              <w:t>1234</w:t>
-            </w:r>
-          </w:p>
-        </w:tc>
-        <w:tc>
-          <w:tcPr>
-            <w:tcW w:w="1585" w:type="dxa"/>
-          </w:tcPr>
-          <w:p>
-            <w:r>
-              <w:t>“essay”</w:t>
-            </w:r>
-          </w:p>
-        </w:tc>
-        <w:tc>
-          <w:tcPr>
-            <w:tcW w:w="1016" w:type="dxa"/>
-          </w:tcPr>
-          <w:p>
-            <w:r>
-              <w:t>www.</w:t>
-            </w:r>
-          </w:p>
-        </w:tc>
-        <w:tc>
-          <w:tcPr>
-            <w:tcW w:w="1016" w:type="dxa"/>
-          </w:tcPr>
-          <w:p>
-            <w:proofErr w:type="spellStart"/>
-            <w:r>
-              <w:t>hispanic</w:t>
-            </w:r>
-            <w:proofErr w:type="spellEnd"/>
-          </w:p>
-        </w:tc>
-        <w:tc>
-          <w:tcPr>
-            <w:tcW w:w="1656" w:type="dxa"/>
-          </w:tcPr>
-          <w:p>
-            <w:r>
-              <w:t>019151234567</w:t>
-            </w:r>
           </w:p>
         </w:tc>
       </w:tr>
@@ -803,104 +683,17 @@
           </w:p>
         </w:tc>
       </w:tr>
-      <w:tr>
-        <w:tc>
-          <w:tcPr>
-            <w:tcW w:w="708" w:type="dxa"/>
-          </w:tcPr>
-          <w:p>
-            <w:r>
-              <w:t>1010</w:t>
-            </w:r>
-          </w:p>
-        </w:tc>
-        <w:tc>
-          <w:tcPr>
-            <w:tcW w:w="1096" w:type="dxa"/>
-          </w:tcPr>
-          <w:p>
-            <w:r>
-              <w:t>0001</w:t>
-            </w:r>
-          </w:p>
-        </w:tc>
-        <w:tc>
-          <w:tcPr>
-            <w:tcW w:w="1656" w:type="dxa"/>
-          </w:tcPr>
-          <w:p>
-            <w:r>
-              <w:t>Coke Co.</w:t>
-            </w:r>
-          </w:p>
-        </w:tc>
-        <w:tc>
-          <w:tcPr>
-            <w:tcW w:w="1214" w:type="dxa"/>
-          </w:tcPr>
-          <w:p>
-            <w:r>
-              <w:t>3.5</w:t>
-            </w:r>
-          </w:p>
-        </w:tc>
-        <w:tc>
-          <w:tcPr>
-            <w:tcW w:w="1483" w:type="dxa"/>
-          </w:tcPr>
-          <w:p>
-            <w:r>
-              <w:t>00/00/1990</w:t>
-            </w:r>
-          </w:p>
-        </w:tc>
-        <w:tc>
-          <w:tcPr>
-            <w:tcW w:w="803" w:type="dxa"/>
-          </w:tcPr>
-          <w:p>
-            <w:r>
-              <w:t>$500</w:t>
-            </w:r>
-          </w:p>
-        </w:tc>
-        <w:tc>
-          <w:tcPr>
-            <w:tcW w:w="1190" w:type="dxa"/>
-          </w:tcPr>
-          <w:p>
-            <w:proofErr w:type="spellStart"/>
-            <w:r>
-              <w:t>Aaa</w:t>
-            </w:r>
-            <w:proofErr w:type="spellEnd"/>
-            <w:r>
-              <w:t>, US</w:t>
-            </w:r>
-          </w:p>
-        </w:tc>
-        <w:tc>
-          <w:tcPr>
-            <w:tcW w:w="1350" w:type="dxa"/>
-          </w:tcPr>
-          <w:p/>
-        </w:tc>
-        <w:tc>
-          <w:tcPr>
-            <w:tcW w:w="1350" w:type="dxa"/>
-          </w:tcPr>
-          <w:p/>
-        </w:tc>
-      </w:tr>
     </w:tbl>
-    <w:p/>
+    <w:p>
+      <w:bookmarkStart w:id="0" w:name="_GoBack"/>
+      <w:bookmarkEnd w:id="0"/>
+    </w:p>
     <w:p/>
     <w:p/>
     <w:p/>
     <w:p/>
     <w:p>
       <w:r>
-        <w:lastRenderedPageBreak/>
         <w:t>REPORTS</w:t>
       </w:r>
     </w:p>
@@ -994,10 +787,7 @@
     </w:tbl>
     <w:p/>
     <w:p/>
-    <w:p>
-      <w:bookmarkStart w:id="0" w:name="_GoBack"/>
-      <w:bookmarkEnd w:id="0"/>
-    </w:p>
+    <w:p/>
     <w:p/>
     <w:sectPr>
       <w:pgSz w:w="15840" w:h="12240" w:orient="landscape"/>

</xml_diff>